<commit_message>
Fix typesetting of math symbols.
git-svn-id: https://arts.mi.uni-hamburg.de/svn/rt/arts-lectures/trunk@11160 aaf1aab0-4228-0410-ad68-8dceda47f409
</commit_message>
<xml_diff>
--- a/exercises/03-line_shape/exe3_description.docx
+++ b/exercises/03-line_shape/exe3_description.docx
@@ -9,8 +9,6 @@
           <w:rFonts w:ascii="Calibri" w:hAnsi="Calibri"/>
         </w:rPr>
       </w:pPr>
-      <w:bookmarkStart w:id="0" w:name="_GoBack"/>
-      <w:bookmarkEnd w:id="0"/>
       <w:r>
         <w:rPr>
           <w:rFonts w:ascii="Calibri" w:hAnsi="Calibri"/>
@@ -263,7 +261,14 @@
           <w:rFonts w:ascii="Calibri" w:hAnsi="Calibri"/>
           <w:lang w:val="en-GB"/>
         </w:rPr>
-        <w:t xml:space="preserve">investigated absorption in terms of the absorption cross-section </w:t>
+        <w:t>investigated absorption in terms of the absorption cross-section</w:t>
+      </w:r>
+      <w:r>
+        <w:rPr>
+          <w:rFonts w:ascii="Calibri" w:hAnsi="Calibri"/>
+          <w:lang w:val="en-GB"/>
+        </w:rPr>
+        <w:t xml:space="preserve"> </w:t>
       </w:r>
       <m:oMath>
         <m:r>
@@ -273,16 +278,15 @@
           </w:rPr>
           <m:t>σ</m:t>
         </m:r>
-        <m:r>
-          <m:rPr>
-            <m:sty m:val="p"/>
-          </m:rPr>
-          <w:rPr>
-            <w:rFonts w:ascii="Cambria Math" w:hAnsi="Cambria Math"/>
-            <w:lang w:val="en-GB"/>
-          </w:rPr>
-          <m:t xml:space="preserve">. Another widely used unit is the absorption coefficient </m:t>
-        </m:r>
+      </m:oMath>
+      <w:r>
+        <w:rPr>
+          <w:rFonts w:ascii="Calibri" w:hAnsi="Calibri"/>
+          <w:lang w:val="en-GB"/>
+        </w:rPr>
+        <w:t xml:space="preserve">. Another widely used unit is the absorption coeffiction </w:t>
+      </w:r>
+      <m:oMath>
         <m:r>
           <w:rPr>
             <w:rFonts w:ascii="Cambria Math" w:hAnsi="Cambria Math"/>
@@ -290,16 +294,15 @@
           </w:rPr>
           <m:t>α</m:t>
         </m:r>
-        <m:r>
-          <m:rPr>
-            <m:sty m:val="p"/>
-          </m:rPr>
-          <w:rPr>
-            <w:rFonts w:ascii="Cambria Math" w:hAnsi="Cambria Math"/>
-            <w:lang w:val="en-GB"/>
-          </w:rPr>
-          <m:t xml:space="preserve">. It takes the number concentration </m:t>
-        </m:r>
+      </m:oMath>
+      <w:r>
+        <w:rPr>
+          <w:rFonts w:ascii="Calibri" w:hAnsi="Calibri"/>
+          <w:lang w:val="en-GB"/>
+        </w:rPr>
+        <w:t xml:space="preserve">. It takes the number concentration </w:t>
+      </w:r>
+      <m:oMath>
         <m:r>
           <w:rPr>
             <w:rFonts w:ascii="Cambria Math" w:hAnsi="Cambria Math"/>
@@ -313,8 +316,10 @@
           <w:rFonts w:ascii="Calibri" w:hAnsi="Calibri"/>
           <w:lang w:val="en-GB"/>
         </w:rPr>
-        <w:t xml:space="preserve"> of the absorber into account.</w:t>
-      </w:r>
+        <w:t xml:space="preserve"> of the absorber into account:</w:t>
+      </w:r>
+      <w:bookmarkStart w:id="0" w:name="_GoBack"/>
+      <w:bookmarkEnd w:id="0"/>
     </w:p>
     <w:p>
       <w:pPr>

</xml_diff>

<commit_message>
Erase atmlab from exercise description.
git-svn-id: https://arts.mi.uni-hamburg.de/svn/rt/arts-lectures/trunk@11161 aaf1aab0-4228-0410-ad68-8dceda47f409
</commit_message>
<xml_diff>
--- a/exercises/03-line_shape/exe3_description.docx
+++ b/exercises/03-line_shape/exe3_description.docx
@@ -86,7 +86,7 @@
           <w:rFonts w:ascii="Calibri" w:hAnsi="Calibri"/>
           <w:lang w:val="en-GB"/>
         </w:rPr>
-        <w:t>You can reuse the plot</w:t>
+        <w:t>You can use the plot</w:t>
       </w:r>
       <w:r>
         <w:rPr>
@@ -128,6 +128,13 @@
           <w:rFonts w:ascii="Calibri" w:hAnsi="Calibri"/>
           <w:lang w:val="en-GB"/>
         </w:rPr>
+        <w:t xml:space="preserve"> as a starting point for this exercises</w:t>
+      </w:r>
+      <w:r>
+        <w:rPr>
+          <w:rFonts w:ascii="Calibri" w:hAnsi="Calibri"/>
+          <w:lang w:val="en-GB"/>
+        </w:rPr>
         <w:t>. Copy it to this</w:t>
       </w:r>
       <w:r>
@@ -156,7 +163,30 @@
           <w:rFonts w:ascii="Calibri" w:hAnsi="Calibri"/>
           <w:lang w:val="en-GB"/>
         </w:rPr>
-        <w:t>adapt it for upcoming questions.</w:t>
+        <w:t xml:space="preserve">adapt it </w:t>
+      </w:r>
+      <w:r>
+        <w:rPr>
+          <w:rFonts w:ascii="Calibri" w:hAnsi="Calibri"/>
+          <w:lang w:val="en-GB"/>
+        </w:rPr>
+        <w:t>for</w:t>
+      </w:r>
+      <w:bookmarkStart w:id="0" w:name="_GoBack"/>
+      <w:bookmarkEnd w:id="0"/>
+      <w:r>
+        <w:rPr>
+          <w:rFonts w:ascii="Calibri" w:hAnsi="Calibri"/>
+          <w:lang w:val="en-GB"/>
+        </w:rPr>
+        <w:t xml:space="preserve"> the</w:t>
+      </w:r>
+      <w:r>
+        <w:rPr>
+          <w:rFonts w:ascii="Calibri" w:hAnsi="Calibri"/>
+          <w:lang w:val="en-GB"/>
+        </w:rPr>
+        <w:t xml:space="preserve"> upcoming questions.</w:t>
       </w:r>
     </w:p>
     <w:p>
@@ -318,8 +348,6 @@
         </w:rPr>
         <w:t xml:space="preserve"> of the absorber into account:</w:t>
       </w:r>
-      <w:bookmarkStart w:id="0" w:name="_GoBack"/>
-      <w:bookmarkEnd w:id="0"/>
     </w:p>
     <w:p>
       <w:pPr>
@@ -442,7 +470,35 @@
           <w:rFonts w:ascii="Calibri" w:hAnsi="Calibri"/>
           <w:lang w:val="en-GB"/>
         </w:rPr>
-        <w:t xml:space="preserve"> Both typhon and atmlab include a function </w:t>
+        <w:t xml:space="preserve"> </w:t>
+      </w:r>
+      <w:r>
+        <w:rPr>
+          <w:rFonts w:ascii="Calibri" w:hAnsi="Calibri"/>
+          <w:lang w:val="en-GB"/>
+        </w:rPr>
+        <w:t>T</w:t>
+      </w:r>
+      <w:r>
+        <w:rPr>
+          <w:rFonts w:ascii="Calibri" w:hAnsi="Calibri"/>
+          <w:lang w:val="en-GB"/>
+        </w:rPr>
+        <w:t xml:space="preserve">yphon </w:t>
+      </w:r>
+      <w:r>
+        <w:rPr>
+          <w:rFonts w:ascii="Calibri" w:hAnsi="Calibri"/>
+          <w:lang w:val="en-GB"/>
+        </w:rPr>
+        <w:t>provides</w:t>
+      </w:r>
+      <w:r>
+        <w:rPr>
+          <w:rFonts w:ascii="Calibri" w:hAnsi="Calibri"/>
+          <w:lang w:val="en-GB"/>
+        </w:rPr>
+        <w:t xml:space="preserve"> a function </w:t>
       </w:r>
       <w:r>
         <w:rPr>
@@ -451,7 +507,16 @@
           <w:szCs w:val="20"/>
           <w:lang w:val="en-GB"/>
         </w:rPr>
-        <w:t>linewidth()</w:t>
+        <w:t>typhon.spectroscopy.l</w:t>
+      </w:r>
+      <w:r>
+        <w:rPr>
+          <w:rFonts w:ascii="Lucida Sans Typewriter" w:hAnsi="Lucida Sans Typewriter"/>
+          <w:sz w:val="20"/>
+          <w:szCs w:val="20"/>
+          <w:lang w:val="en-GB"/>
+        </w:rPr>
+        <w:t>inewidth()</w:t>
       </w:r>
       <w:r>
         <w:rPr>

</xml_diff>